<commit_message>
document - update development requirements
</commit_message>
<xml_diff>
--- a/SR Wellness Report Tool.docx
+++ b/SR Wellness Report Tool.docx
@@ -113,8 +113,10 @@
         </w:numPr>
       </w:pPr>
       <w:r>
-        <w:t>Visual Studio 2010 (or higher)</w:t>
-      </w:r>
+        <w:t>Visual Studio 2010 / .NET Framework 3.5 or</w:t>
+      </w:r>
+      <w:bookmarkStart w:id="0" w:name="_GoBack"/>
+      <w:bookmarkEnd w:id="0"/>
     </w:p>
     <w:p>
       <w:pPr>
@@ -125,12 +127,13 @@
         </w:numPr>
       </w:pPr>
       <w:r>
+        <w:t xml:space="preserve">Visual Studio 2012 / </w:t>
+      </w:r>
+      <w:r>
         <w:t>.NET Framework 4</w:t>
       </w:r>
-      <w:bookmarkStart w:id="0" w:name="_GoBack"/>
-      <w:bookmarkEnd w:id="0"/>
-      <w:r>
-        <w:t>.5 (or higher)</w:t>
+      <w:r>
+        <w:t>.5</w:t>
       </w:r>
     </w:p>
     <w:p>
@@ -2585,6 +2588,15 @@
       <w:fldChar w:fldCharType="begin"/>
     </w:r>
     <w:r>
+      <w:instrText xml:space="preserve"> INCLUDEPICTURE  "http://i.s-microsoft.com/global/ImageStore/PublishingImages/logos/hp/logo-lg-1x.png" \* MERGEFORMATINET </w:instrText>
+    </w:r>
+    <w:r>
+      <w:fldChar w:fldCharType="separate"/>
+    </w:r>
+    <w:r>
+      <w:fldChar w:fldCharType="begin"/>
+    </w:r>
+    <w:r>
       <w:instrText xml:space="preserve"> </w:instrText>
     </w:r>
     <w:r>
@@ -2621,6 +2633,9 @@
           <v:imagedata r:id="rId1" r:href="rId2"/>
         </v:shape>
       </w:pict>
+    </w:r>
+    <w:r>
+      <w:fldChar w:fldCharType="end"/>
     </w:r>
     <w:r>
       <w:fldChar w:fldCharType="end"/>
@@ -4887,7 +4902,7 @@
 </file>
 
 <file path=customXml/itemProps2.xml><?xml version="1.0" encoding="utf-8"?>
-<ds:datastoreItem xmlns:ds="http://schemas.openxmlformats.org/officeDocument/2006/customXml" ds:itemID="{EEC349F8-B60A-432F-BC9E-3305DB7EA46B}">
+<ds:datastoreItem xmlns:ds="http://schemas.openxmlformats.org/officeDocument/2006/customXml" ds:itemID="{39F8FA32-B44E-4F50-8DA0-A950EFB1979E}">
   <ds:schemaRefs>
     <ds:schemaRef ds:uri="http://schemas.openxmlformats.org/officeDocument/2006/bibliography"/>
   </ds:schemaRefs>

</xml_diff>

<commit_message>
add default ssolve report address
</commit_message>
<xml_diff>
--- a/SR Wellness Report Tool.docx
+++ b/SR Wellness Report Tool.docx
@@ -4,7 +4,7 @@
   <w:body>
     <w:p>
       <w:pPr>
-        <w:pStyle w:val="a3"/>
+        <w:pStyle w:val="Title"/>
       </w:pPr>
       <w:r>
         <w:t>SR Wellness Report Tool</w:t>
@@ -12,7 +12,7 @@
     </w:p>
     <w:p>
       <w:pPr>
-        <w:pStyle w:val="1"/>
+        <w:pStyle w:val="Heading1"/>
       </w:pPr>
       <w:r>
         <w:t>Environment</w:t>
@@ -66,15 +66,18 @@
     </w:p>
     <w:p>
       <w:pPr>
-        <w:pStyle w:val="2"/>
-      </w:pPr>
-      <w:r>
-        <w:t>system requirements</w:t>
-      </w:r>
-    </w:p>
-    <w:p>
-      <w:pPr>
-        <w:pStyle w:val="af0"/>
+        <w:pStyle w:val="Heading2"/>
+      </w:pPr>
+      <w:r>
+        <w:t>System R</w:t>
+      </w:r>
+      <w:r>
+        <w:t>equirements</w:t>
+      </w:r>
+    </w:p>
+    <w:p>
+      <w:pPr>
+        <w:pStyle w:val="ListParagraph"/>
         <w:numPr>
           <w:ilvl w:val="0"/>
           <w:numId w:val="13"/>
@@ -86,7 +89,7 @@
     </w:p>
     <w:p>
       <w:pPr>
-        <w:pStyle w:val="af0"/>
+        <w:pStyle w:val="ListParagraph"/>
         <w:numPr>
           <w:ilvl w:val="0"/>
           <w:numId w:val="13"/>
@@ -98,29 +101,44 @@
     </w:p>
     <w:p>
       <w:pPr>
-        <w:pStyle w:val="2"/>
-      </w:pPr>
-      <w:r>
-        <w:t>development requirements</w:t>
-      </w:r>
-    </w:p>
-    <w:p>
-      <w:pPr>
-        <w:pStyle w:val="af0"/>
+        <w:pStyle w:val="Heading2"/>
+      </w:pPr>
+      <w:r>
+        <w:t>Development R</w:t>
+      </w:r>
+      <w:r>
+        <w:t>equirements</w:t>
+      </w:r>
+    </w:p>
+    <w:p>
+      <w:pPr>
+        <w:pStyle w:val="ListParagraph"/>
         <w:numPr>
           <w:ilvl w:val="0"/>
           <w:numId w:val="14"/>
         </w:numPr>
       </w:pPr>
       <w:r>
-        <w:t>Visual Studio 2010 / .NET Framework 3.5 or</w:t>
-      </w:r>
-      <w:bookmarkStart w:id="0" w:name="_GoBack"/>
-      <w:bookmarkEnd w:id="0"/>
-    </w:p>
-    <w:p>
-      <w:pPr>
-        <w:pStyle w:val="af0"/>
+        <w:t>Visual Studio 2010 / .</w:t>
+      </w:r>
+      <w:r>
+        <w:t>NET Framework 4</w:t>
+      </w:r>
+      <w:r>
+        <w:t xml:space="preserve"> (click </w:t>
+      </w:r>
+      <w:proofErr w:type="spellStart"/>
+      <w:r>
+        <w:t>SR_Wellness_Report.csproj</w:t>
+      </w:r>
+      <w:proofErr w:type="spellEnd"/>
+      <w:r>
+        <w:t xml:space="preserve"> to open)</w:t>
+      </w:r>
+    </w:p>
+    <w:p>
+      <w:pPr>
+        <w:pStyle w:val="ListParagraph"/>
         <w:numPr>
           <w:ilvl w:val="0"/>
           <w:numId w:val="14"/>
@@ -135,10 +153,19 @@
       <w:r>
         <w:t>.5</w:t>
       </w:r>
-    </w:p>
-    <w:p>
-      <w:pPr>
-        <w:pStyle w:val="1"/>
+      <w:r>
+        <w:t xml:space="preserve"> (click </w:t>
+      </w:r>
+      <w:r>
+        <w:t>SR_Wellness_Report.sln</w:t>
+      </w:r>
+      <w:r>
+        <w:t xml:space="preserve"> to open)</w:t>
+      </w:r>
+    </w:p>
+    <w:p>
+      <w:pPr>
+        <w:pStyle w:val="Heading1"/>
       </w:pPr>
       <w:r>
         <w:t>Architecture</w:t>
@@ -285,13 +312,13 @@
                           <w:txbxContent>
                             <w:p>
                               <w:pPr>
-                                <w:pStyle w:val="af6"/>
+                                <w:pStyle w:val="NormalWeb"/>
                                 <w:spacing w:before="0" w:beforeAutospacing="0" w:after="160" w:afterAutospacing="0" w:line="256" w:lineRule="auto"/>
                                 <w:jc w:val="center"/>
                               </w:pPr>
                               <w:r>
                                 <w:rPr>
-                                  <w:rFonts w:eastAsia="宋体" w:cs="Arial"/>
+                                  <w:rFonts w:eastAsia="SimSun" w:cs="Arial"/>
                                   <w:sz w:val="22"/>
                                   <w:szCs w:val="22"/>
                                 </w:rPr>
@@ -1211,7 +1238,7 @@
     </w:p>
     <w:p>
       <w:pPr>
-        <w:pStyle w:val="1"/>
+        <w:pStyle w:val="Heading1"/>
       </w:pPr>
       <w:r>
         <w:lastRenderedPageBreak/>
@@ -1220,10 +1247,13 @@
     </w:p>
     <w:p>
       <w:pPr>
-        <w:pStyle w:val="2"/>
-      </w:pPr>
-      <w:r>
-        <w:t>reference</w:t>
+        <w:pStyle w:val="Heading2"/>
+      </w:pPr>
+      <w:r>
+        <w:t>R</w:t>
+      </w:r>
+      <w:r>
+        <w:t>eference</w:t>
       </w:r>
     </w:p>
     <w:p>
@@ -1238,7 +1268,7 @@
     </w:p>
     <w:p>
       <w:pPr>
-        <w:pStyle w:val="af0"/>
+        <w:pStyle w:val="ListParagraph"/>
         <w:numPr>
           <w:ilvl w:val="0"/>
           <w:numId w:val="17"/>
@@ -1251,7 +1281,7 @@
     </w:p>
     <w:p>
       <w:pPr>
-        <w:pStyle w:val="af0"/>
+        <w:pStyle w:val="ListParagraph"/>
         <w:numPr>
           <w:ilvl w:val="0"/>
           <w:numId w:val="17"/>
@@ -1263,7 +1293,7 @@
     </w:p>
     <w:p>
       <w:pPr>
-        <w:pStyle w:val="af0"/>
+        <w:pStyle w:val="ListParagraph"/>
         <w:numPr>
           <w:ilvl w:val="0"/>
           <w:numId w:val="17"/>
@@ -1275,7 +1305,7 @@
     </w:p>
     <w:p>
       <w:pPr>
-        <w:pStyle w:val="af0"/>
+        <w:pStyle w:val="ListParagraph"/>
         <w:numPr>
           <w:ilvl w:val="0"/>
           <w:numId w:val="17"/>
@@ -1287,7 +1317,7 @@
     </w:p>
     <w:p>
       <w:pPr>
-        <w:pStyle w:val="af0"/>
+        <w:pStyle w:val="ListParagraph"/>
         <w:numPr>
           <w:ilvl w:val="0"/>
           <w:numId w:val="17"/>
@@ -1299,7 +1329,7 @@
     </w:p>
     <w:p>
       <w:pPr>
-        <w:pStyle w:val="af0"/>
+        <w:pStyle w:val="ListParagraph"/>
         <w:numPr>
           <w:ilvl w:val="0"/>
           <w:numId w:val="17"/>
@@ -1311,7 +1341,7 @@
     </w:p>
     <w:p>
       <w:pPr>
-        <w:pStyle w:val="af0"/>
+        <w:pStyle w:val="ListParagraph"/>
         <w:numPr>
           <w:ilvl w:val="0"/>
           <w:numId w:val="17"/>
@@ -1324,7 +1354,7 @@
     </w:p>
     <w:p>
       <w:pPr>
-        <w:pStyle w:val="af0"/>
+        <w:pStyle w:val="ListParagraph"/>
         <w:numPr>
           <w:ilvl w:val="0"/>
           <w:numId w:val="17"/>
@@ -1336,7 +1366,7 @@
     </w:p>
     <w:p>
       <w:pPr>
-        <w:pStyle w:val="af0"/>
+        <w:pStyle w:val="ListParagraph"/>
         <w:numPr>
           <w:ilvl w:val="0"/>
           <w:numId w:val="17"/>
@@ -1348,7 +1378,7 @@
     </w:p>
     <w:p>
       <w:pPr>
-        <w:pStyle w:val="af0"/>
+        <w:pStyle w:val="ListParagraph"/>
         <w:numPr>
           <w:ilvl w:val="0"/>
           <w:numId w:val="17"/>
@@ -1360,7 +1390,7 @@
     </w:p>
     <w:p>
       <w:pPr>
-        <w:pStyle w:val="af0"/>
+        <w:pStyle w:val="ListParagraph"/>
         <w:numPr>
           <w:ilvl w:val="0"/>
           <w:numId w:val="17"/>
@@ -1372,7 +1402,7 @@
     </w:p>
     <w:p>
       <w:pPr>
-        <w:pStyle w:val="2"/>
+        <w:pStyle w:val="Heading2"/>
         <w:sectPr>
           <w:type w:val="continuous"/>
           <w:pgSz w:w="12240" w:h="15840"/>
@@ -1383,11 +1413,20 @@
     </w:p>
     <w:p>
       <w:pPr>
-        <w:pStyle w:val="2"/>
+        <w:pStyle w:val="Heading2"/>
       </w:pPr>
       <w:r>
         <w:lastRenderedPageBreak/>
-        <w:t>class diagram</w:t>
+        <w:t>C</w:t>
+      </w:r>
+      <w:r>
+        <w:t xml:space="preserve">lass </w:t>
+      </w:r>
+      <w:r>
+        <w:t>D</w:t>
+      </w:r>
+      <w:r>
+        <w:t>iagram</w:t>
       </w:r>
     </w:p>
     <w:p>
@@ -1441,7 +1480,7 @@
     </w:p>
     <w:p>
       <w:pPr>
-        <w:pStyle w:val="1"/>
+        <w:pStyle w:val="Heading1"/>
       </w:pPr>
       <w:r>
         <w:lastRenderedPageBreak/>
@@ -1471,7 +1510,7 @@
       </w:r>
       <w:r>
         <w:rPr>
-          <w:rStyle w:val="a7"/>
+          <w:rStyle w:val="IntenseEmphasis"/>
         </w:rPr>
         <w:t>manually</w:t>
       </w:r>
@@ -1491,7 +1530,7 @@
       </w:r>
       <w:r>
         <w:rPr>
-          <w:rStyle w:val="a7"/>
+          <w:rStyle w:val="IntenseEmphasis"/>
         </w:rPr>
         <w:t>opened</w:t>
       </w:r>
@@ -1510,10 +1549,19 @@
     </w:p>
     <w:p>
       <w:pPr>
-        <w:pStyle w:val="2"/>
-      </w:pPr>
-      <w:r>
-        <w:t>manual mode</w:t>
+        <w:pStyle w:val="Heading2"/>
+      </w:pPr>
+      <w:r>
+        <w:t>M</w:t>
+      </w:r>
+      <w:r>
+        <w:t xml:space="preserve">anual </w:t>
+      </w:r>
+      <w:r>
+        <w:t>M</w:t>
+      </w:r>
+      <w:r>
+        <w:t>ode</w:t>
       </w:r>
     </w:p>
     <w:p>
@@ -1531,7 +1579,7 @@
       </w:r>
       <w:r>
         <w:rPr>
-          <w:rStyle w:val="a6"/>
+          <w:rStyle w:val="Emphasis"/>
         </w:rPr>
         <w:t>user interface mode</w:t>
       </w:r>
@@ -1544,7 +1592,7 @@
     </w:p>
     <w:p>
       <w:pPr>
-        <w:pStyle w:val="3"/>
+        <w:pStyle w:val="Heading3"/>
       </w:pPr>
       <w:r>
         <w:t>Double-click SR_Wellness_Report.exe</w:t>
@@ -1609,7 +1657,7 @@
     </w:p>
     <w:p>
       <w:pPr>
-        <w:pStyle w:val="3"/>
+        <w:pStyle w:val="Heading3"/>
       </w:pPr>
       <w:r>
         <w:t>Click Export button</w:t>
@@ -1642,7 +1690,7 @@
       </w:r>
       <w:r>
         <w:rPr>
-          <w:rStyle w:val="a6"/>
+          <w:rStyle w:val="Emphasis"/>
         </w:rPr>
         <w:t>12 seconds</w:t>
       </w:r>
@@ -1704,7 +1752,7 @@
     </w:p>
     <w:p>
       <w:pPr>
-        <w:pStyle w:val="3"/>
+        <w:pStyle w:val="Heading3"/>
       </w:pPr>
       <w:r>
         <w:lastRenderedPageBreak/>
@@ -1803,7 +1851,7 @@
     </w:p>
     <w:p>
       <w:pPr>
-        <w:pStyle w:val="3"/>
+        <w:pStyle w:val="Heading3"/>
       </w:pPr>
       <w:r>
         <w:t>Click Choose button</w:t>
@@ -1871,7 +1919,7 @@
     </w:p>
     <w:p>
       <w:pPr>
-        <w:pStyle w:val="3"/>
+        <w:pStyle w:val="Heading3"/>
       </w:pPr>
       <w:r>
         <w:t>Choose filter type</w:t>
@@ -1884,7 +1932,7 @@
     </w:p>
     <w:tbl>
       <w:tblPr>
-        <w:tblStyle w:val="60"/>
+        <w:tblStyle w:val="GridTable6Colorful"/>
         <w:tblW w:w="0" w:type="auto"/>
         <w:tblLook w:val="04A0" w:firstRow="1" w:lastRow="0" w:firstColumn="1" w:lastColumn="0" w:noHBand="0" w:noVBand="1"/>
       </w:tblPr>
@@ -2075,7 +2123,7 @@
     </w:p>
     <w:p>
       <w:pPr>
-        <w:pStyle w:val="3"/>
+        <w:pStyle w:val="Heading3"/>
       </w:pPr>
       <w:r>
         <w:t>Choose order and importance</w:t>
@@ -2149,7 +2197,7 @@
     </w:p>
     <w:p>
       <w:pPr>
-        <w:pStyle w:val="3"/>
+        <w:pStyle w:val="Heading3"/>
       </w:pPr>
       <w:r>
         <w:t>Input team e-mail address</w:t>
@@ -2158,7 +2206,7 @@
     <w:p>
       <w:r>
         <w:rPr>
-          <w:rStyle w:val="a7"/>
+          <w:rStyle w:val="IntenseEmphasis"/>
         </w:rPr>
         <w:t>Important!</w:t>
       </w:r>
@@ -2221,7 +2269,7 @@
     </w:p>
     <w:p>
       <w:pPr>
-        <w:pStyle w:val="3"/>
+        <w:pStyle w:val="Heading3"/>
       </w:pPr>
       <w:r>
         <w:t>Click Start button</w:t>
@@ -2286,10 +2334,13 @@
     </w:p>
     <w:p>
       <w:pPr>
-        <w:pStyle w:val="2"/>
-      </w:pPr>
-      <w:r>
-        <w:t>auto mode</w:t>
+        <w:pStyle w:val="Heading2"/>
+      </w:pPr>
+      <w:r>
+        <w:t>Auto M</w:t>
+      </w:r>
+      <w:r>
+        <w:t>ode</w:t>
       </w:r>
     </w:p>
     <w:p>
@@ -2344,7 +2395,7 @@
     </w:p>
     <w:p>
       <w:pPr>
-        <w:pStyle w:val="af0"/>
+        <w:pStyle w:val="ListParagraph"/>
         <w:numPr>
           <w:ilvl w:val="0"/>
           <w:numId w:val="18"/>
@@ -2364,7 +2415,7 @@
     </w:p>
     <w:p>
       <w:pPr>
-        <w:pStyle w:val="af0"/>
+        <w:pStyle w:val="ListParagraph"/>
         <w:numPr>
           <w:ilvl w:val="0"/>
           <w:numId w:val="18"/>
@@ -2385,7 +2436,7 @@
     </w:p>
     <w:p>
       <w:pPr>
-        <w:pStyle w:val="af0"/>
+        <w:pStyle w:val="ListParagraph"/>
         <w:numPr>
           <w:ilvl w:val="0"/>
           <w:numId w:val="18"/>
@@ -2402,7 +2453,7 @@
     </w:p>
     <w:p>
       <w:pPr>
-        <w:pStyle w:val="af0"/>
+        <w:pStyle w:val="ListParagraph"/>
         <w:numPr>
           <w:ilvl w:val="0"/>
           <w:numId w:val="18"/>
@@ -2429,10 +2480,18 @@
     </w:p>
     <w:p>
       <w:pPr>
-        <w:pStyle w:val="1"/>
+        <w:pStyle w:val="Heading2"/>
       </w:pPr>
       <w:r>
         <w:lastRenderedPageBreak/>
+        <w:t>Configure Windows Task Scheduler</w:t>
+      </w:r>
+    </w:p>
+    <w:p>
+      <w:pPr>
+        <w:pStyle w:val="Heading1"/>
+      </w:pPr>
+      <w:r>
         <w:t>Issues</w:t>
       </w:r>
     </w:p>
@@ -2458,53 +2517,226 @@
     </w:p>
     <w:p>
       <w:pPr>
-        <w:pStyle w:val="2"/>
-      </w:pPr>
-      <w:r>
-        <w:t>unable to check team e-mail address</w:t>
+        <w:pStyle w:val="Heading2"/>
+      </w:pPr>
+      <w:r>
+        <w:t>Unable to Check Team E-Mail A</w:t>
+      </w:r>
+      <w:r>
+        <w:t>ddress</w:t>
+      </w:r>
+      <w:r>
+        <w:t xml:space="preserve"> Valid or Not</w:t>
       </w:r>
     </w:p>
     <w:p/>
     <w:p>
       <w:pPr>
-        <w:pStyle w:val="2"/>
-      </w:pPr>
-      <w:r>
-        <w:t>customized idle time filter has not been tested</w:t>
+        <w:pStyle w:val="Heading2"/>
+      </w:pPr>
+      <w:r>
+        <w:t>I</w:t>
+      </w:r>
+      <w:r>
+        <w:t>dle</w:t>
+      </w:r>
+      <w:r>
+        <w:t xml:space="preserve"> Time Filter Configuration Has Not Been T</w:t>
+      </w:r>
+      <w:r>
+        <w:t>ested</w:t>
       </w:r>
     </w:p>
     <w:p/>
     <w:p>
       <w:pPr>
-        <w:pStyle w:val="2"/>
-      </w:pPr>
-      <w:r>
-        <w:t>snipping before file download window shows leads to unpredictable behavior</w:t>
+        <w:pStyle w:val="Heading2"/>
+      </w:pPr>
+      <w:r>
+        <w:t>S</w:t>
+      </w:r>
+      <w:r>
+        <w:t xml:space="preserve">nipping </w:t>
+      </w:r>
+      <w:r>
+        <w:t>B</w:t>
+      </w:r>
+      <w:r>
+        <w:t xml:space="preserve">efore </w:t>
+      </w:r>
+      <w:r>
+        <w:t>F</w:t>
+      </w:r>
+      <w:r>
+        <w:t xml:space="preserve">ile </w:t>
+      </w:r>
+      <w:r>
+        <w:t>D</w:t>
+      </w:r>
+      <w:r>
+        <w:t xml:space="preserve">ownload </w:t>
+      </w:r>
+      <w:r>
+        <w:t>W</w:t>
+      </w:r>
+      <w:r>
+        <w:t xml:space="preserve">indow </w:t>
+      </w:r>
+      <w:r>
+        <w:t>S</w:t>
+      </w:r>
+      <w:r>
+        <w:t xml:space="preserve">hows </w:t>
+      </w:r>
+      <w:r>
+        <w:t>L</w:t>
+      </w:r>
+      <w:r>
+        <w:t xml:space="preserve">eads to </w:t>
+      </w:r>
+      <w:r>
+        <w:t>U</w:t>
+      </w:r>
+      <w:r>
+        <w:t xml:space="preserve">npredictable </w:t>
+      </w:r>
+      <w:r>
+        <w:t>B</w:t>
+      </w:r>
+      <w:r>
+        <w:t>ehavior</w:t>
       </w:r>
     </w:p>
     <w:p/>
     <w:p>
       <w:pPr>
-        <w:pStyle w:val="2"/>
-      </w:pPr>
-      <w:r>
-        <w:t>cannot specify rec</w:t>
+        <w:pStyle w:val="Heading2"/>
+      </w:pPr>
+      <w:r>
+        <w:t>C</w:t>
+      </w:r>
+      <w:r>
+        <w:t xml:space="preserve">annot </w:t>
+      </w:r>
+      <w:r>
+        <w:t>S</w:t>
+      </w:r>
+      <w:r>
+        <w:t xml:space="preserve">pecify </w:t>
+      </w:r>
+      <w:r>
+        <w:t>R</w:t>
+      </w:r>
+      <w:r>
+        <w:t>ec</w:t>
       </w:r>
       <w:r>
         <w:t>ipient</w:t>
       </w:r>
       <w:r>
-        <w:t xml:space="preserve"> e-mail address in debug mode</w:t>
+        <w:t xml:space="preserve"> </w:t>
+      </w:r>
+      <w:r>
+        <w:t>E</w:t>
+      </w:r>
+      <w:r>
+        <w:t>-</w:t>
+      </w:r>
+      <w:r>
+        <w:t>M</w:t>
+      </w:r>
+      <w:r>
+        <w:t xml:space="preserve">ail </w:t>
+      </w:r>
+      <w:r>
+        <w:t>A</w:t>
+      </w:r>
+      <w:r>
+        <w:t xml:space="preserve">ddress in </w:t>
+      </w:r>
+      <w:r>
+        <w:t>D</w:t>
+      </w:r>
+      <w:r>
+        <w:t xml:space="preserve">ebug </w:t>
+      </w:r>
+      <w:r>
+        <w:t>M</w:t>
+      </w:r>
+      <w:r>
+        <w:t>ode</w:t>
       </w:r>
     </w:p>
     <w:p/>
     <w:p>
       <w:pPr>
-        <w:pStyle w:val="2"/>
-      </w:pPr>
-      <w:r>
-        <w:t>cannot run under task scheduler</w:t>
-      </w:r>
+        <w:pStyle w:val="Heading2"/>
+        <w:rPr>
+          <w:strike/>
+        </w:rPr>
+      </w:pPr>
+      <w:r>
+        <w:rPr>
+          <w:strike/>
+        </w:rPr>
+        <w:t>C</w:t>
+      </w:r>
+      <w:r>
+        <w:rPr>
+          <w:strike/>
+        </w:rPr>
+        <w:t xml:space="preserve">annot </w:t>
+      </w:r>
+      <w:r>
+        <w:rPr>
+          <w:strike/>
+        </w:rPr>
+        <w:t>R</w:t>
+      </w:r>
+      <w:r>
+        <w:rPr>
+          <w:strike/>
+        </w:rPr>
+        <w:t xml:space="preserve">un </w:t>
+      </w:r>
+      <w:r>
+        <w:rPr>
+          <w:strike/>
+        </w:rPr>
+        <w:t>U</w:t>
+      </w:r>
+      <w:r>
+        <w:rPr>
+          <w:strike/>
+        </w:rPr>
+        <w:t xml:space="preserve">nder </w:t>
+      </w:r>
+      <w:r>
+        <w:rPr>
+          <w:strike/>
+        </w:rPr>
+        <w:t>T</w:t>
+      </w:r>
+      <w:r>
+        <w:rPr>
+          <w:strike/>
+        </w:rPr>
+        <w:t xml:space="preserve">ask </w:t>
+      </w:r>
+      <w:r>
+        <w:rPr>
+          <w:strike/>
+        </w:rPr>
+        <w:t>S</w:t>
+      </w:r>
+      <w:r>
+        <w:rPr>
+          <w:strike/>
+        </w:rPr>
+        <w:t>cheduler</w:t>
+      </w:r>
+      <w:bookmarkStart w:id="0" w:name="_GoBack"/>
+      <w:bookmarkEnd w:id="0"/>
     </w:p>
     <w:p/>
     <w:p/>
@@ -2572,7 +2804,7 @@
 <w:hdr xmlns:wpc="http://schemas.microsoft.com/office/word/2010/wordprocessingCanvas" xmlns:mc="http://schemas.openxmlformats.org/markup-compatibility/2006" xmlns:o="urn:schemas-microsoft-com:office:office" xmlns:r="http://schemas.openxmlformats.org/officeDocument/2006/relationships" xmlns:m="http://schemas.openxmlformats.org/officeDocument/2006/math" xmlns:v="urn:schemas-microsoft-com:vml" xmlns:wp14="http://schemas.microsoft.com/office/word/2010/wordprocessingDrawing" xmlns:wp="http://schemas.openxmlformats.org/drawingml/2006/wordprocessingDrawing" xmlns:w10="urn:schemas-microsoft-com:office:word" xmlns:w="http://schemas.openxmlformats.org/wordprocessingml/2006/main" xmlns:w14="http://schemas.microsoft.com/office/word/2010/wordml" xmlns:w15="http://schemas.microsoft.com/office/word/2012/wordml" xmlns:wpg="http://schemas.microsoft.com/office/word/2010/wordprocessingGroup" xmlns:wpi="http://schemas.microsoft.com/office/word/2010/wordprocessingInk" xmlns:wne="http://schemas.microsoft.com/office/word/2006/wordml" xmlns:wps="http://schemas.microsoft.com/office/word/2010/wordprocessingShape" mc:Ignorable="w14 w15 wp14">
   <w:p>
     <w:pPr>
-      <w:pStyle w:val="af2"/>
+      <w:pStyle w:val="Header"/>
       <w:jc w:val="right"/>
     </w:pPr>
     <w:r>
@@ -2580,6 +2812,15 @@
     </w:r>
     <w:r>
       <w:instrText xml:space="preserve"> INCLUDEPICTURE "http://i.s-microsoft.com/global/ImageStore/PublishingImages/logos/hp/logo-lg-1x.png" \* MERGEFORMATINET </w:instrText>
+    </w:r>
+    <w:r>
+      <w:fldChar w:fldCharType="separate"/>
+    </w:r>
+    <w:r>
+      <w:fldChar w:fldCharType="begin"/>
+    </w:r>
+    <w:r>
+      <w:instrText xml:space="preserve"> INCLUDEPICTURE  "http://i.s-microsoft.com/global/ImageStore/PublishingImages/logos/hp/logo-lg-1x.png" \* MERGEFORMATINET </w:instrText>
     </w:r>
     <w:r>
       <w:fldChar w:fldCharType="separate"/>
@@ -2643,6 +2884,9 @@
     <w:r>
       <w:fldChar w:fldCharType="end"/>
     </w:r>
+    <w:r>
+      <w:fldChar w:fldCharType="end"/>
+    </w:r>
   </w:p>
 </w:hdr>
 </file>
@@ -2652,11 +2896,11 @@
   <w:abstractNum w:abstractNumId="0">
     <w:nsid w:val="1482775B"/>
     <w:multiLevelType w:val="multilevel"/>
-    <w:tmpl w:val="0EBA3C40"/>
+    <w:tmpl w:val="F4AE5ACE"/>
     <w:lvl w:ilvl="0">
       <w:start w:val="1"/>
       <w:numFmt w:val="decimal"/>
-      <w:pStyle w:val="1"/>
+      <w:pStyle w:val="Heading1"/>
       <w:lvlText w:val="%1"/>
       <w:lvlJc w:val="left"/>
       <w:pPr>
@@ -2666,17 +2910,65 @@
     <w:lvl w:ilvl="1">
       <w:start w:val="1"/>
       <w:numFmt w:val="decimal"/>
-      <w:pStyle w:val="2"/>
+      <w:pStyle w:val="Heading2"/>
       <w:lvlText w:val="%1.%2"/>
       <w:lvlJc w:val="left"/>
       <w:pPr>
         <w:ind w:left="576" w:hanging="576"/>
       </w:pPr>
+      <w:rPr>
+        <w:b w:val="0"/>
+        <w:bCs w:val="0"/>
+        <w:i w:val="0"/>
+        <w:iCs w:val="0"/>
+        <w:caps w:val="0"/>
+        <w:smallCaps w:val="0"/>
+        <w:strike w:val="0"/>
+        <w:dstrike w:val="0"/>
+        <w:outline w:val="0"/>
+        <w:shadow w:val="0"/>
+        <w:emboss w:val="0"/>
+        <w:imprint w:val="0"/>
+        <w:noProof w:val="0"/>
+        <w:vanish w:val="0"/>
+        <w:spacing w:val="0"/>
+        <w:kern w:val="0"/>
+        <w:position w:val="0"/>
+        <w:u w:val="none"/>
+        <w:effect w:val="none"/>
+        <w:vertAlign w:val="baseline"/>
+        <w:em w:val="none"/>
+        <w:specVanish w:val="0"/>
+        <w14:glow w14:rad="0">
+          <w14:srgbClr w14:val="000000"/>
+        </w14:glow>
+        <w14:shadow w14:blurRad="0" w14:dist="0" w14:dir="0" w14:sx="0" w14:sy="0" w14:kx="0" w14:ky="0" w14:algn="none">
+          <w14:srgbClr w14:val="000000"/>
+        </w14:shadow>
+        <w14:reflection w14:blurRad="0" w14:stA="0" w14:stPos="0" w14:endA="0" w14:endPos="0" w14:dist="0" w14:dir="0" w14:fadeDir="0" w14:sx="0" w14:sy="0" w14:kx="0" w14:ky="0" w14:algn="none"/>
+        <w14:textOutline w14:w="0" w14:cap="rnd" w14:cmpd="sng" w14:algn="ctr">
+          <w14:noFill/>
+          <w14:prstDash w14:val="solid"/>
+          <w14:bevel/>
+        </w14:textOutline>
+        <w14:scene3d>
+          <w14:camera w14:prst="orthographicFront"/>
+          <w14:lightRig w14:rig="threePt" w14:dir="t">
+            <w14:rot w14:lat="0" w14:lon="0" w14:rev="0"/>
+          </w14:lightRig>
+        </w14:scene3d>
+        <w14:props3d w14:extrusionH="0" w14:contourW="0" w14:prstMaterial="none"/>
+        <w14:ligatures w14:val="none"/>
+        <w14:numForm w14:val="default"/>
+        <w14:numSpacing w14:val="default"/>
+        <w14:stylisticSets/>
+        <w14:cntxtAlts w14:val="0"/>
+      </w:rPr>
     </w:lvl>
     <w:lvl w:ilvl="2">
       <w:start w:val="1"/>
       <w:numFmt w:val="decimal"/>
-      <w:pStyle w:val="3"/>
+      <w:pStyle w:val="Heading3"/>
       <w:lvlText w:val="%1.%2.%3"/>
       <w:lvlJc w:val="left"/>
       <w:pPr>
@@ -2686,7 +2978,7 @@
     <w:lvl w:ilvl="3">
       <w:start w:val="1"/>
       <w:numFmt w:val="decimal"/>
-      <w:pStyle w:val="4"/>
+      <w:pStyle w:val="Heading4"/>
       <w:lvlText w:val="%1.%2.%3.%4"/>
       <w:lvlJc w:val="left"/>
       <w:pPr>
@@ -2696,7 +2988,7 @@
     <w:lvl w:ilvl="4">
       <w:start w:val="1"/>
       <w:numFmt w:val="decimal"/>
-      <w:pStyle w:val="5"/>
+      <w:pStyle w:val="Heading5"/>
       <w:lvlText w:val="%1.%2.%3.%4.%5"/>
       <w:lvlJc w:val="left"/>
       <w:pPr>
@@ -2706,7 +2998,7 @@
     <w:lvl w:ilvl="5">
       <w:start w:val="1"/>
       <w:numFmt w:val="decimal"/>
-      <w:pStyle w:val="6"/>
+      <w:pStyle w:val="Heading6"/>
       <w:lvlText w:val="%1.%2.%3.%4.%5.%6"/>
       <w:lvlJc w:val="left"/>
       <w:pPr>
@@ -2716,7 +3008,7 @@
     <w:lvl w:ilvl="6">
       <w:start w:val="1"/>
       <w:numFmt w:val="decimal"/>
-      <w:pStyle w:val="7"/>
+      <w:pStyle w:val="Heading7"/>
       <w:lvlText w:val="%1.%2.%3.%4.%5.%6.%7"/>
       <w:lvlJc w:val="left"/>
       <w:pPr>
@@ -2726,7 +3018,7 @@
     <w:lvl w:ilvl="7">
       <w:start w:val="1"/>
       <w:numFmt w:val="decimal"/>
-      <w:pStyle w:val="8"/>
+      <w:pStyle w:val="Heading8"/>
       <w:lvlText w:val="%1.%2.%3.%4.%5.%6.%7.%8"/>
       <w:lvlJc w:val="left"/>
       <w:pPr>
@@ -2736,7 +3028,7 @@
     <w:lvl w:ilvl="8">
       <w:start w:val="1"/>
       <w:numFmt w:val="decimal"/>
-      <w:pStyle w:val="9"/>
+      <w:pStyle w:val="Heading9"/>
       <w:lvlText w:val="%1.%2.%3.%4.%5.%6.%7.%8.%9"/>
       <w:lvlJc w:val="left"/>
       <w:pPr>
@@ -3670,15 +3962,15 @@
     <w:lsdException w:name="List Table 6 Colorful Accent 6" w:uiPriority="51"/>
     <w:lsdException w:name="List Table 7 Colorful Accent 6" w:uiPriority="52"/>
   </w:latentStyles>
-  <w:style w:type="paragraph" w:default="1" w:styleId="a">
+  <w:style w:type="paragraph" w:default="1" w:styleId="Normal">
     <w:name w:val="Normal"/>
     <w:qFormat/>
   </w:style>
-  <w:style w:type="paragraph" w:styleId="1">
+  <w:style w:type="paragraph" w:styleId="Heading1">
     <w:name w:val="heading 1"/>
-    <w:basedOn w:val="a"/>
-    <w:next w:val="a"/>
-    <w:link w:val="1Char"/>
+    <w:basedOn w:val="Normal"/>
+    <w:next w:val="Normal"/>
+    <w:link w:val="Heading1Char"/>
     <w:uiPriority w:val="9"/>
     <w:qFormat/>
     <w:pPr>
@@ -3703,11 +3995,11 @@
       <w:szCs w:val="36"/>
     </w:rPr>
   </w:style>
-  <w:style w:type="paragraph" w:styleId="2">
+  <w:style w:type="paragraph" w:styleId="Heading2">
     <w:name w:val="heading 2"/>
-    <w:basedOn w:val="a"/>
-    <w:next w:val="a"/>
-    <w:link w:val="2Char"/>
+    <w:basedOn w:val="Normal"/>
+    <w:next w:val="Normal"/>
+    <w:link w:val="Heading2Char"/>
     <w:uiPriority w:val="9"/>
     <w:unhideWhenUsed/>
     <w:qFormat/>
@@ -3731,11 +4023,11 @@
       <w:szCs w:val="28"/>
     </w:rPr>
   </w:style>
-  <w:style w:type="paragraph" w:styleId="3">
+  <w:style w:type="paragraph" w:styleId="Heading3">
     <w:name w:val="heading 3"/>
-    <w:basedOn w:val="a"/>
-    <w:next w:val="a"/>
-    <w:link w:val="3Char"/>
+    <w:basedOn w:val="Normal"/>
+    <w:next w:val="Normal"/>
+    <w:link w:val="Heading3Char"/>
     <w:uiPriority w:val="9"/>
     <w:unhideWhenUsed/>
     <w:qFormat/>
@@ -3756,11 +4048,11 @@
       <w:color w:val="000000" w:themeColor="text1"/>
     </w:rPr>
   </w:style>
-  <w:style w:type="paragraph" w:styleId="4">
+  <w:style w:type="paragraph" w:styleId="Heading4">
     <w:name w:val="heading 4"/>
-    <w:basedOn w:val="a"/>
-    <w:next w:val="a"/>
-    <w:link w:val="4Char"/>
+    <w:basedOn w:val="Normal"/>
+    <w:next w:val="Normal"/>
+    <w:link w:val="Heading4Char"/>
     <w:uiPriority w:val="9"/>
     <w:semiHidden/>
     <w:unhideWhenUsed/>
@@ -3784,11 +4076,11 @@
       <w:color w:val="000000" w:themeColor="text1"/>
     </w:rPr>
   </w:style>
-  <w:style w:type="paragraph" w:styleId="5">
+  <w:style w:type="paragraph" w:styleId="Heading5">
     <w:name w:val="heading 5"/>
-    <w:basedOn w:val="a"/>
-    <w:next w:val="a"/>
-    <w:link w:val="5Char"/>
+    <w:basedOn w:val="Normal"/>
+    <w:next w:val="Normal"/>
+    <w:link w:val="Heading5Char"/>
     <w:uiPriority w:val="9"/>
     <w:semiHidden/>
     <w:unhideWhenUsed/>
@@ -3808,11 +4100,11 @@
       <w:color w:val="252525" w:themeColor="text2" w:themeShade="BF"/>
     </w:rPr>
   </w:style>
-  <w:style w:type="paragraph" w:styleId="6">
+  <w:style w:type="paragraph" w:styleId="Heading6">
     <w:name w:val="heading 6"/>
-    <w:basedOn w:val="a"/>
-    <w:next w:val="a"/>
-    <w:link w:val="6Char"/>
+    <w:basedOn w:val="Normal"/>
+    <w:next w:val="Normal"/>
+    <w:link w:val="Heading6Char"/>
     <w:uiPriority w:val="9"/>
     <w:semiHidden/>
     <w:unhideWhenUsed/>
@@ -3834,11 +4126,11 @@
       <w:color w:val="252525" w:themeColor="text2" w:themeShade="BF"/>
     </w:rPr>
   </w:style>
-  <w:style w:type="paragraph" w:styleId="7">
+  <w:style w:type="paragraph" w:styleId="Heading7">
     <w:name w:val="heading 7"/>
-    <w:basedOn w:val="a"/>
-    <w:next w:val="a"/>
-    <w:link w:val="7Char"/>
+    <w:basedOn w:val="Normal"/>
+    <w:next w:val="Normal"/>
+    <w:link w:val="Heading7Char"/>
     <w:uiPriority w:val="9"/>
     <w:semiHidden/>
     <w:unhideWhenUsed/>
@@ -3860,11 +4152,11 @@
       <w:color w:val="404040" w:themeColor="text1" w:themeTint="BF"/>
     </w:rPr>
   </w:style>
-  <w:style w:type="paragraph" w:styleId="8">
+  <w:style w:type="paragraph" w:styleId="Heading8">
     <w:name w:val="heading 8"/>
-    <w:basedOn w:val="a"/>
-    <w:next w:val="a"/>
-    <w:link w:val="8Char"/>
+    <w:basedOn w:val="Normal"/>
+    <w:next w:val="Normal"/>
+    <w:link w:val="Heading8Char"/>
     <w:uiPriority w:val="9"/>
     <w:semiHidden/>
     <w:unhideWhenUsed/>
@@ -3886,11 +4178,11 @@
       <w:szCs w:val="20"/>
     </w:rPr>
   </w:style>
-  <w:style w:type="paragraph" w:styleId="9">
+  <w:style w:type="paragraph" w:styleId="Heading9">
     <w:name w:val="heading 9"/>
-    <w:basedOn w:val="a"/>
-    <w:next w:val="a"/>
-    <w:link w:val="9Char"/>
+    <w:basedOn w:val="Normal"/>
+    <w:next w:val="Normal"/>
+    <w:link w:val="Heading9Char"/>
     <w:uiPriority w:val="9"/>
     <w:semiHidden/>
     <w:unhideWhenUsed/>
@@ -3914,13 +4206,13 @@
       <w:szCs w:val="20"/>
     </w:rPr>
   </w:style>
-  <w:style w:type="character" w:default="1" w:styleId="a0">
+  <w:style w:type="character" w:default="1" w:styleId="DefaultParagraphFont">
     <w:name w:val="Default Paragraph Font"/>
     <w:uiPriority w:val="1"/>
     <w:semiHidden/>
     <w:unhideWhenUsed/>
   </w:style>
-  <w:style w:type="table" w:default="1" w:styleId="a1">
+  <w:style w:type="table" w:default="1" w:styleId="TableNormal">
     <w:name w:val="Normal Table"/>
     <w:uiPriority w:val="99"/>
     <w:semiHidden/>
@@ -3935,17 +4227,17 @@
       </w:tblCellMar>
     </w:tblPr>
   </w:style>
-  <w:style w:type="numbering" w:default="1" w:styleId="a2">
+  <w:style w:type="numbering" w:default="1" w:styleId="NoList">
     <w:name w:val="No List"/>
     <w:uiPriority w:val="99"/>
     <w:semiHidden/>
     <w:unhideWhenUsed/>
   </w:style>
-  <w:style w:type="paragraph" w:styleId="a3">
+  <w:style w:type="paragraph" w:styleId="Title">
     <w:name w:val="Title"/>
-    <w:basedOn w:val="a"/>
-    <w:next w:val="a"/>
-    <w:link w:val="Char"/>
+    <w:basedOn w:val="Normal"/>
+    <w:next w:val="Normal"/>
+    <w:link w:val="TitleChar"/>
     <w:uiPriority w:val="10"/>
     <w:qFormat/>
     <w:pPr>
@@ -3959,10 +4251,10 @@
       <w:szCs w:val="56"/>
     </w:rPr>
   </w:style>
-  <w:style w:type="character" w:customStyle="1" w:styleId="Char">
-    <w:name w:val="标题 Char"/>
-    <w:basedOn w:val="a0"/>
-    <w:link w:val="a3"/>
+  <w:style w:type="character" w:customStyle="1" w:styleId="TitleChar">
+    <w:name w:val="Title Char"/>
+    <w:basedOn w:val="DefaultParagraphFont"/>
+    <w:link w:val="Title"/>
     <w:uiPriority w:val="10"/>
     <w:rPr>
       <w:rFonts w:asciiTheme="majorHAnsi" w:eastAsiaTheme="majorEastAsia" w:hAnsiTheme="majorHAnsi" w:cstheme="majorBidi"/>
@@ -3971,11 +4263,11 @@
       <w:szCs w:val="56"/>
     </w:rPr>
   </w:style>
-  <w:style w:type="paragraph" w:styleId="a4">
+  <w:style w:type="paragraph" w:styleId="Subtitle">
     <w:name w:val="Subtitle"/>
-    <w:basedOn w:val="a"/>
-    <w:next w:val="a"/>
-    <w:link w:val="Char0"/>
+    <w:basedOn w:val="Normal"/>
+    <w:next w:val="Normal"/>
+    <w:link w:val="SubtitleChar"/>
     <w:uiPriority w:val="11"/>
     <w:qFormat/>
     <w:pPr>
@@ -3988,20 +4280,20 @@
       <w:spacing w:val="10"/>
     </w:rPr>
   </w:style>
-  <w:style w:type="character" w:customStyle="1" w:styleId="Char0">
-    <w:name w:val="副标题 Char"/>
-    <w:basedOn w:val="a0"/>
-    <w:link w:val="a4"/>
+  <w:style w:type="character" w:customStyle="1" w:styleId="SubtitleChar">
+    <w:name w:val="Subtitle Char"/>
+    <w:basedOn w:val="DefaultParagraphFont"/>
+    <w:link w:val="Subtitle"/>
     <w:uiPriority w:val="11"/>
     <w:rPr>
       <w:color w:val="5A5A5A" w:themeColor="text1" w:themeTint="A5"/>
       <w:spacing w:val="10"/>
     </w:rPr>
   </w:style>
-  <w:style w:type="character" w:customStyle="1" w:styleId="1Char">
-    <w:name w:val="标题 1 Char"/>
-    <w:basedOn w:val="a0"/>
-    <w:link w:val="1"/>
+  <w:style w:type="character" w:customStyle="1" w:styleId="Heading1Char">
+    <w:name w:val="Heading 1 Char"/>
+    <w:basedOn w:val="DefaultParagraphFont"/>
+    <w:link w:val="Heading1"/>
     <w:uiPriority w:val="9"/>
     <w:rPr>
       <w:rFonts w:asciiTheme="majorHAnsi" w:eastAsiaTheme="majorEastAsia" w:hAnsiTheme="majorHAnsi" w:cstheme="majorBidi"/>
@@ -4013,10 +4305,10 @@
       <w:szCs w:val="36"/>
     </w:rPr>
   </w:style>
-  <w:style w:type="character" w:customStyle="1" w:styleId="2Char">
-    <w:name w:val="标题 2 Char"/>
-    <w:basedOn w:val="a0"/>
-    <w:link w:val="2"/>
+  <w:style w:type="character" w:customStyle="1" w:styleId="Heading2Char">
+    <w:name w:val="Heading 2 Char"/>
+    <w:basedOn w:val="DefaultParagraphFont"/>
+    <w:link w:val="Heading2"/>
     <w:uiPriority w:val="9"/>
     <w:rPr>
       <w:rFonts w:asciiTheme="majorHAnsi" w:eastAsiaTheme="majorEastAsia" w:hAnsiTheme="majorHAnsi" w:cstheme="majorBidi"/>
@@ -4028,10 +4320,10 @@
       <w:szCs w:val="28"/>
     </w:rPr>
   </w:style>
-  <w:style w:type="character" w:customStyle="1" w:styleId="3Char">
-    <w:name w:val="标题 3 Char"/>
-    <w:basedOn w:val="a0"/>
-    <w:link w:val="3"/>
+  <w:style w:type="character" w:customStyle="1" w:styleId="Heading3Char">
+    <w:name w:val="Heading 3 Char"/>
+    <w:basedOn w:val="DefaultParagraphFont"/>
+    <w:link w:val="Heading3"/>
     <w:uiPriority w:val="9"/>
     <w:rPr>
       <w:rFonts w:asciiTheme="majorHAnsi" w:eastAsiaTheme="majorEastAsia" w:hAnsiTheme="majorHAnsi" w:cstheme="majorBidi"/>
@@ -4040,10 +4332,10 @@
       <w:color w:val="000000" w:themeColor="text1"/>
     </w:rPr>
   </w:style>
-  <w:style w:type="character" w:customStyle="1" w:styleId="4Char">
-    <w:name w:val="标题 4 Char"/>
-    <w:basedOn w:val="a0"/>
-    <w:link w:val="4"/>
+  <w:style w:type="character" w:customStyle="1" w:styleId="Heading4Char">
+    <w:name w:val="Heading 4 Char"/>
+    <w:basedOn w:val="DefaultParagraphFont"/>
+    <w:link w:val="Heading4"/>
     <w:uiPriority w:val="9"/>
     <w:semiHidden/>
     <w:rPr>
@@ -4055,10 +4347,10 @@
       <w:color w:val="000000" w:themeColor="text1"/>
     </w:rPr>
   </w:style>
-  <w:style w:type="character" w:customStyle="1" w:styleId="5Char">
-    <w:name w:val="标题 5 Char"/>
-    <w:basedOn w:val="a0"/>
-    <w:link w:val="5"/>
+  <w:style w:type="character" w:customStyle="1" w:styleId="Heading5Char">
+    <w:name w:val="Heading 5 Char"/>
+    <w:basedOn w:val="DefaultParagraphFont"/>
+    <w:link w:val="Heading5"/>
     <w:uiPriority w:val="9"/>
     <w:semiHidden/>
     <w:rPr>
@@ -4066,10 +4358,10 @@
       <w:color w:val="252525" w:themeColor="text2" w:themeShade="BF"/>
     </w:rPr>
   </w:style>
-  <w:style w:type="character" w:customStyle="1" w:styleId="6Char">
-    <w:name w:val="标题 6 Char"/>
-    <w:basedOn w:val="a0"/>
-    <w:link w:val="6"/>
+  <w:style w:type="character" w:customStyle="1" w:styleId="Heading6Char">
+    <w:name w:val="Heading 6 Char"/>
+    <w:basedOn w:val="DefaultParagraphFont"/>
+    <w:link w:val="Heading6"/>
     <w:uiPriority w:val="9"/>
     <w:semiHidden/>
     <w:rPr>
@@ -4079,10 +4371,10 @@
       <w:color w:val="252525" w:themeColor="text2" w:themeShade="BF"/>
     </w:rPr>
   </w:style>
-  <w:style w:type="character" w:customStyle="1" w:styleId="7Char">
-    <w:name w:val="标题 7 Char"/>
-    <w:basedOn w:val="a0"/>
-    <w:link w:val="7"/>
+  <w:style w:type="character" w:customStyle="1" w:styleId="Heading7Char">
+    <w:name w:val="Heading 7 Char"/>
+    <w:basedOn w:val="DefaultParagraphFont"/>
+    <w:link w:val="Heading7"/>
     <w:uiPriority w:val="9"/>
     <w:semiHidden/>
     <w:rPr>
@@ -4092,10 +4384,10 @@
       <w:color w:val="404040" w:themeColor="text1" w:themeTint="BF"/>
     </w:rPr>
   </w:style>
-  <w:style w:type="character" w:customStyle="1" w:styleId="8Char">
-    <w:name w:val="标题 8 Char"/>
-    <w:basedOn w:val="a0"/>
-    <w:link w:val="8"/>
+  <w:style w:type="character" w:customStyle="1" w:styleId="Heading8Char">
+    <w:name w:val="Heading 8 Char"/>
+    <w:basedOn w:val="DefaultParagraphFont"/>
+    <w:link w:val="Heading8"/>
     <w:uiPriority w:val="9"/>
     <w:semiHidden/>
     <w:rPr>
@@ -4105,10 +4397,10 @@
       <w:szCs w:val="20"/>
     </w:rPr>
   </w:style>
-  <w:style w:type="character" w:customStyle="1" w:styleId="9Char">
-    <w:name w:val="标题 9 Char"/>
-    <w:basedOn w:val="a0"/>
-    <w:link w:val="9"/>
+  <w:style w:type="character" w:customStyle="1" w:styleId="Heading9Char">
+    <w:name w:val="Heading 9 Char"/>
+    <w:basedOn w:val="DefaultParagraphFont"/>
+    <w:link w:val="Heading9"/>
     <w:uiPriority w:val="9"/>
     <w:semiHidden/>
     <w:rPr>
@@ -4120,9 +4412,9 @@
       <w:szCs w:val="20"/>
     </w:rPr>
   </w:style>
-  <w:style w:type="character" w:styleId="a5">
+  <w:style w:type="character" w:styleId="SubtleEmphasis">
     <w:name w:val="Subtle Emphasis"/>
-    <w:basedOn w:val="a0"/>
+    <w:basedOn w:val="DefaultParagraphFont"/>
     <w:uiPriority w:val="19"/>
     <w:qFormat/>
     <w:rPr>
@@ -4131,9 +4423,9 @@
       <w:color w:val="404040" w:themeColor="text1" w:themeTint="BF"/>
     </w:rPr>
   </w:style>
-  <w:style w:type="character" w:styleId="a6">
+  <w:style w:type="character" w:styleId="Emphasis">
     <w:name w:val="Emphasis"/>
-    <w:basedOn w:val="a0"/>
+    <w:basedOn w:val="DefaultParagraphFont"/>
     <w:uiPriority w:val="20"/>
     <w:qFormat/>
     <w:rPr>
@@ -4142,9 +4434,9 @@
       <w:color w:val="auto"/>
     </w:rPr>
   </w:style>
-  <w:style w:type="character" w:styleId="a7">
+  <w:style w:type="character" w:styleId="IntenseEmphasis">
     <w:name w:val="Intense Emphasis"/>
-    <w:basedOn w:val="a0"/>
+    <w:basedOn w:val="DefaultParagraphFont"/>
     <w:uiPriority w:val="21"/>
     <w:qFormat/>
     <w:rPr>
@@ -4155,9 +4447,9 @@
       <w:caps/>
     </w:rPr>
   </w:style>
-  <w:style w:type="character" w:styleId="a8">
+  <w:style w:type="character" w:styleId="Strong">
     <w:name w:val="Strong"/>
-    <w:basedOn w:val="a0"/>
+    <w:basedOn w:val="DefaultParagraphFont"/>
     <w:uiPriority w:val="22"/>
     <w:qFormat/>
     <w:rPr>
@@ -4166,11 +4458,11 @@
       <w:color w:val="000000" w:themeColor="text1"/>
     </w:rPr>
   </w:style>
-  <w:style w:type="paragraph" w:styleId="a9">
+  <w:style w:type="paragraph" w:styleId="Quote">
     <w:name w:val="Quote"/>
-    <w:basedOn w:val="a"/>
-    <w:next w:val="a"/>
-    <w:link w:val="Char1"/>
+    <w:basedOn w:val="Normal"/>
+    <w:next w:val="Normal"/>
+    <w:link w:val="QuoteChar"/>
     <w:uiPriority w:val="29"/>
     <w:qFormat/>
     <w:pPr>
@@ -4183,10 +4475,10 @@
       <w:color w:val="000000" w:themeColor="text1"/>
     </w:rPr>
   </w:style>
-  <w:style w:type="character" w:customStyle="1" w:styleId="Char1">
-    <w:name w:val="引用 Char"/>
-    <w:basedOn w:val="a0"/>
-    <w:link w:val="a9"/>
+  <w:style w:type="character" w:customStyle="1" w:styleId="QuoteChar">
+    <w:name w:val="Quote Char"/>
+    <w:basedOn w:val="DefaultParagraphFont"/>
+    <w:link w:val="Quote"/>
     <w:uiPriority w:val="29"/>
     <w:rPr>
       <w:i/>
@@ -4194,11 +4486,11 @@
       <w:color w:val="000000" w:themeColor="text1"/>
     </w:rPr>
   </w:style>
-  <w:style w:type="paragraph" w:styleId="aa">
+  <w:style w:type="paragraph" w:styleId="IntenseQuote">
     <w:name w:val="Intense Quote"/>
-    <w:basedOn w:val="a"/>
-    <w:next w:val="a"/>
-    <w:link w:val="Char2"/>
+    <w:basedOn w:val="Normal"/>
+    <w:next w:val="Normal"/>
+    <w:link w:val="IntenseQuoteChar"/>
     <w:uiPriority w:val="30"/>
     <w:qFormat/>
     <w:pPr>
@@ -4215,19 +4507,19 @@
       <w:color w:val="000000" w:themeColor="text1"/>
     </w:rPr>
   </w:style>
-  <w:style w:type="character" w:customStyle="1" w:styleId="Char2">
-    <w:name w:val="明显引用 Char"/>
-    <w:basedOn w:val="a0"/>
-    <w:link w:val="aa"/>
+  <w:style w:type="character" w:customStyle="1" w:styleId="IntenseQuoteChar">
+    <w:name w:val="Intense Quote Char"/>
+    <w:basedOn w:val="DefaultParagraphFont"/>
+    <w:link w:val="IntenseQuote"/>
     <w:uiPriority w:val="30"/>
     <w:rPr>
       <w:color w:val="000000" w:themeColor="text1"/>
       <w:shd w:val="clear" w:color="auto" w:fill="F2F2F2" w:themeFill="background1" w:themeFillShade="F2"/>
     </w:rPr>
   </w:style>
-  <w:style w:type="character" w:styleId="ab">
+  <w:style w:type="character" w:styleId="SubtleReference">
     <w:name w:val="Subtle Reference"/>
-    <w:basedOn w:val="a0"/>
+    <w:basedOn w:val="DefaultParagraphFont"/>
     <w:uiPriority w:val="31"/>
     <w:qFormat/>
     <w:rPr>
@@ -4236,9 +4528,9 @@
       <w:u w:val="single" w:color="7F7F7F" w:themeColor="text1" w:themeTint="80"/>
     </w:rPr>
   </w:style>
-  <w:style w:type="character" w:styleId="ac">
+  <w:style w:type="character" w:styleId="IntenseReference">
     <w:name w:val="Intense Reference"/>
-    <w:basedOn w:val="a0"/>
+    <w:basedOn w:val="DefaultParagraphFont"/>
     <w:uiPriority w:val="32"/>
     <w:qFormat/>
     <w:rPr>
@@ -4248,9 +4540,9 @@
       <w:u w:val="single"/>
     </w:rPr>
   </w:style>
-  <w:style w:type="character" w:styleId="ad">
+  <w:style w:type="character" w:styleId="BookTitle">
     <w:name w:val="Book Title"/>
-    <w:basedOn w:val="a0"/>
+    <w:basedOn w:val="DefaultParagraphFont"/>
     <w:uiPriority w:val="33"/>
     <w:qFormat/>
     <w:rPr>
@@ -4260,10 +4552,10 @@
       <w:spacing w:val="5"/>
     </w:rPr>
   </w:style>
-  <w:style w:type="paragraph" w:styleId="ae">
+  <w:style w:type="paragraph" w:styleId="Caption">
     <w:name w:val="caption"/>
-    <w:basedOn w:val="a"/>
-    <w:next w:val="a"/>
+    <w:basedOn w:val="Normal"/>
+    <w:next w:val="Normal"/>
     <w:uiPriority w:val="35"/>
     <w:semiHidden/>
     <w:unhideWhenUsed/>
@@ -4279,10 +4571,10 @@
       <w:szCs w:val="18"/>
     </w:rPr>
   </w:style>
-  <w:style w:type="paragraph" w:styleId="TOC">
+  <w:style w:type="paragraph" w:styleId="TOCHeading">
     <w:name w:val="TOC Heading"/>
-    <w:basedOn w:val="1"/>
-    <w:next w:val="a"/>
+    <w:basedOn w:val="Heading1"/>
+    <w:next w:val="Normal"/>
     <w:uiPriority w:val="39"/>
     <w:semiHidden/>
     <w:unhideWhenUsed/>
@@ -4291,7 +4583,7 @@
       <w:outlineLvl w:val="9"/>
     </w:pPr>
   </w:style>
-  <w:style w:type="paragraph" w:styleId="af">
+  <w:style w:type="paragraph" w:styleId="NoSpacing">
     <w:name w:val="No Spacing"/>
     <w:uiPriority w:val="1"/>
     <w:qFormat/>
@@ -4299,9 +4591,9 @@
       <w:spacing w:after="0" w:line="240" w:lineRule="auto"/>
     </w:pPr>
   </w:style>
-  <w:style w:type="paragraph" w:styleId="af0">
+  <w:style w:type="paragraph" w:styleId="ListParagraph">
     <w:name w:val="List Paragraph"/>
-    <w:basedOn w:val="a"/>
+    <w:basedOn w:val="Normal"/>
     <w:uiPriority w:val="34"/>
     <w:qFormat/>
     <w:pPr>
@@ -4309,10 +4601,10 @@
       <w:contextualSpacing/>
     </w:pPr>
   </w:style>
-  <w:style w:type="paragraph" w:styleId="af1">
+  <w:style w:type="paragraph" w:styleId="BalloonText">
     <w:name w:val="Balloon Text"/>
-    <w:basedOn w:val="a"/>
-    <w:link w:val="Char3"/>
+    <w:basedOn w:val="Normal"/>
+    <w:link w:val="BalloonTextChar"/>
     <w:uiPriority w:val="99"/>
     <w:semiHidden/>
     <w:unhideWhenUsed/>
@@ -4326,10 +4618,10 @@
       <w:szCs w:val="18"/>
     </w:rPr>
   </w:style>
-  <w:style w:type="character" w:customStyle="1" w:styleId="Char3">
-    <w:name w:val="批注框文本 Char"/>
-    <w:basedOn w:val="a0"/>
-    <w:link w:val="af1"/>
+  <w:style w:type="character" w:customStyle="1" w:styleId="BalloonTextChar">
+    <w:name w:val="Balloon Text Char"/>
+    <w:basedOn w:val="DefaultParagraphFont"/>
+    <w:link w:val="BalloonText"/>
     <w:uiPriority w:val="99"/>
     <w:semiHidden/>
     <w:rsid w:val="00A40872"/>
@@ -4339,10 +4631,10 @@
       <w:szCs w:val="18"/>
     </w:rPr>
   </w:style>
-  <w:style w:type="paragraph" w:styleId="af2">
+  <w:style w:type="paragraph" w:styleId="Header">
     <w:name w:val="header"/>
-    <w:basedOn w:val="a"/>
-    <w:link w:val="Char4"/>
+    <w:basedOn w:val="Normal"/>
+    <w:link w:val="HeaderChar"/>
     <w:uiPriority w:val="99"/>
     <w:unhideWhenUsed/>
     <w:rsid w:val="00EE3B83"/>
@@ -4354,17 +4646,17 @@
       <w:spacing w:after="0" w:line="240" w:lineRule="auto"/>
     </w:pPr>
   </w:style>
-  <w:style w:type="character" w:customStyle="1" w:styleId="Char4">
-    <w:name w:val="页眉 Char"/>
-    <w:basedOn w:val="a0"/>
-    <w:link w:val="af2"/>
+  <w:style w:type="character" w:customStyle="1" w:styleId="HeaderChar">
+    <w:name w:val="Header Char"/>
+    <w:basedOn w:val="DefaultParagraphFont"/>
+    <w:link w:val="Header"/>
     <w:uiPriority w:val="99"/>
     <w:rsid w:val="00EE3B83"/>
   </w:style>
-  <w:style w:type="paragraph" w:styleId="af3">
+  <w:style w:type="paragraph" w:styleId="Footer">
     <w:name w:val="footer"/>
-    <w:basedOn w:val="a"/>
-    <w:link w:val="Char5"/>
+    <w:basedOn w:val="Normal"/>
+    <w:link w:val="FooterChar"/>
     <w:uiPriority w:val="99"/>
     <w:unhideWhenUsed/>
     <w:rsid w:val="00EE3B83"/>
@@ -4376,16 +4668,16 @@
       <w:spacing w:after="0" w:line="240" w:lineRule="auto"/>
     </w:pPr>
   </w:style>
-  <w:style w:type="character" w:customStyle="1" w:styleId="Char5">
-    <w:name w:val="页脚 Char"/>
-    <w:basedOn w:val="a0"/>
-    <w:link w:val="af3"/>
+  <w:style w:type="character" w:customStyle="1" w:styleId="FooterChar">
+    <w:name w:val="Footer Char"/>
+    <w:basedOn w:val="DefaultParagraphFont"/>
+    <w:link w:val="Footer"/>
     <w:uiPriority w:val="99"/>
     <w:rsid w:val="00EE3B83"/>
   </w:style>
-  <w:style w:type="character" w:styleId="af4">
+  <w:style w:type="character" w:styleId="Hyperlink">
     <w:name w:val="Hyperlink"/>
-    <w:basedOn w:val="a0"/>
+    <w:basedOn w:val="DefaultParagraphFont"/>
     <w:uiPriority w:val="99"/>
     <w:unhideWhenUsed/>
     <w:rsid w:val="00EE3B83"/>
@@ -4394,9 +4686,9 @@
       <w:u w:val="single"/>
     </w:rPr>
   </w:style>
-  <w:style w:type="table" w:styleId="af5">
+  <w:style w:type="table" w:styleId="TableGrid">
     <w:name w:val="Table Grid"/>
-    <w:basedOn w:val="a1"/>
+    <w:basedOn w:val="TableNormal"/>
     <w:uiPriority w:val="39"/>
     <w:rsid w:val="000C7FCF"/>
     <w:pPr>
@@ -4420,9 +4712,9 @@
       </w:tblCellMar>
     </w:tblPr>
   </w:style>
-  <w:style w:type="table" w:styleId="30">
+  <w:style w:type="table" w:styleId="PlainTable3">
     <w:name w:val="Plain Table 3"/>
-    <w:basedOn w:val="a1"/>
+    <w:basedOn w:val="TableNormal"/>
     <w:uiPriority w:val="43"/>
     <w:rsid w:val="00A53DEA"/>
     <w:pPr>
@@ -4520,9 +4812,9 @@
       </w:tcPr>
     </w:tblStylePr>
   </w:style>
-  <w:style w:type="table" w:styleId="60">
+  <w:style w:type="table" w:styleId="GridTable6Colorful">
     <w:name w:val="Grid Table 6 Colorful"/>
-    <w:basedOn w:val="a1"/>
+    <w:basedOn w:val="TableNormal"/>
     <w:uiPriority w:val="51"/>
     <w:rsid w:val="00A53DEA"/>
     <w:pPr>
@@ -4599,9 +4891,9 @@
       </w:tcPr>
     </w:tblStylePr>
   </w:style>
-  <w:style w:type="paragraph" w:styleId="af6">
+  <w:style w:type="paragraph" w:styleId="NormalWeb">
     <w:name w:val="Normal (Web)"/>
-    <w:basedOn w:val="a"/>
+    <w:basedOn w:val="Normal"/>
     <w:uiPriority w:val="99"/>
     <w:semiHidden/>
     <w:unhideWhenUsed/>
@@ -4902,7 +5194,7 @@
 </file>
 
 <file path=customXml/itemProps2.xml><?xml version="1.0" encoding="utf-8"?>
-<ds:datastoreItem xmlns:ds="http://schemas.openxmlformats.org/officeDocument/2006/customXml" ds:itemID="{39F8FA32-B44E-4F50-8DA0-A950EFB1979E}">
+<ds:datastoreItem xmlns:ds="http://schemas.openxmlformats.org/officeDocument/2006/customXml" ds:itemID="{E1E1F198-72D5-40E8-B1C6-3508D4E0CDA9}">
   <ds:schemaRefs>
     <ds:schemaRef ds:uri="http://schemas.openxmlformats.org/officeDocument/2006/bibliography"/>
   </ds:schemaRefs>

</xml_diff>

<commit_message>
task scheduler configuration, no empty mail sent
</commit_message>
<xml_diff>
--- a/SR Wellness Report Tool.docx
+++ b/SR Wellness Report Tool.docx
@@ -98,6 +98,21 @@
       <w:r>
         <w:t>Outlook 2013 (or higher)</w:t>
       </w:r>
+      <w:r>
+        <w:t xml:space="preserve"> must be opened when </w:t>
+      </w:r>
+      <w:r>
+        <w:rPr>
+          <w:b/>
+        </w:rPr>
+        <w:t>SR Wellness Report Tool</w:t>
+      </w:r>
+      <w:r>
+        <w:t xml:space="preserve"> </w:t>
+      </w:r>
+      <w:r>
+        <w:t>is running</w:t>
+      </w:r>
     </w:p>
     <w:p>
       <w:pPr>
@@ -124,17 +139,6 @@
       <w:r>
         <w:t>NET Framework 4</w:t>
       </w:r>
-      <w:r>
-        <w:t xml:space="preserve"> (click </w:t>
-      </w:r>
-      <w:proofErr w:type="spellStart"/>
-      <w:r>
-        <w:t>SR_Wellness_Report.csproj</w:t>
-      </w:r>
-      <w:proofErr w:type="spellEnd"/>
-      <w:r>
-        <w:t xml:space="preserve"> to open)</w:t>
-      </w:r>
     </w:p>
     <w:p>
       <w:pPr>
@@ -152,15 +156,6 @@
       </w:r>
       <w:r>
         <w:t>.5</w:t>
-      </w:r>
-      <w:r>
-        <w:t xml:space="preserve"> (click </w:t>
-      </w:r>
-      <w:r>
-        <w:t>SR_Wellness_Report.sln</w:t>
-      </w:r>
-      <w:r>
-        <w:t xml:space="preserve"> to open)</w:t>
       </w:r>
     </w:p>
     <w:p>
@@ -2488,6 +2483,538 @@
       </w:r>
     </w:p>
     <w:p>
+      <w:r>
+        <w:rPr>
+          <w:noProof/>
+          <w:lang w:eastAsia="zh-CN"/>
+        </w:rPr>
+        <mc:AlternateContent>
+          <mc:Choice Requires="wpc">
+            <w:drawing>
+              <wp:anchor distT="0" distB="0" distL="114300" distR="114300" simplePos="0" relativeHeight="251656192" behindDoc="0" locked="0" layoutInCell="1" allowOverlap="1" wp14:anchorId="3CB29CA2" wp14:editId="2B2FB8E9">
+                <wp:simplePos x="0" y="0"/>
+                <wp:positionH relativeFrom="margin">
+                  <wp:posOffset>638175</wp:posOffset>
+                </wp:positionH>
+                <wp:positionV relativeFrom="paragraph">
+                  <wp:posOffset>286385</wp:posOffset>
+                </wp:positionV>
+                <wp:extent cx="4660900" cy="3456940"/>
+                <wp:effectExtent l="0" t="0" r="6350" b="0"/>
+                <wp:wrapTopAndBottom/>
+                <wp:docPr id="12" name="Canvas 12"/>
+                <wp:cNvGraphicFramePr>
+                  <a:graphicFrameLocks xmlns:a="http://schemas.openxmlformats.org/drawingml/2006/main" noChangeAspect="1"/>
+                </wp:cNvGraphicFramePr>
+                <a:graphic xmlns:a="http://schemas.openxmlformats.org/drawingml/2006/main">
+                  <a:graphicData uri="http://schemas.microsoft.com/office/word/2010/wordprocessingCanvas">
+                    <wpc:wpc>
+                      <wpc:bg/>
+                      <wpc:whole/>
+                      <wpg:wgp>
+                        <wpg:cNvPr id="41" name="Group 41"/>
+                        <wpg:cNvGrpSpPr/>
+                        <wpg:grpSpPr>
+                          <a:xfrm>
+                            <a:off x="0" y="0"/>
+                            <a:ext cx="4660900" cy="3456940"/>
+                            <a:chOff x="0" y="0"/>
+                            <a:chExt cx="4660900" cy="3456940"/>
+                          </a:xfrm>
+                        </wpg:grpSpPr>
+                        <pic:pic xmlns:pic="http://schemas.openxmlformats.org/drawingml/2006/picture">
+                          <pic:nvPicPr>
+                            <pic:cNvPr id="36" name="Picture 36"/>
+                            <pic:cNvPicPr>
+                              <a:picLocks noChangeAspect="1"/>
+                            </pic:cNvPicPr>
+                          </pic:nvPicPr>
+                          <pic:blipFill>
+                            <a:blip r:embed="rId19"/>
+                            <a:stretch>
+                              <a:fillRect/>
+                            </a:stretch>
+                          </pic:blipFill>
+                          <pic:spPr>
+                            <a:xfrm>
+                              <a:off x="0" y="0"/>
+                              <a:ext cx="4660900" cy="3456940"/>
+                            </a:xfrm>
+                            <a:prstGeom prst="rect">
+                              <a:avLst/>
+                            </a:prstGeom>
+                          </pic:spPr>
+                        </pic:pic>
+                        <wps:wsp>
+                          <wps:cNvPr id="37" name="Rounded Rectangle 37"/>
+                          <wps:cNvSpPr/>
+                          <wps:spPr>
+                            <a:xfrm>
+                              <a:off x="1123950" y="847726"/>
+                              <a:ext cx="323850" cy="95250"/>
+                            </a:xfrm>
+                            <a:prstGeom prst="roundRect">
+                              <a:avLst/>
+                            </a:prstGeom>
+                          </wps:spPr>
+                          <wps:style>
+                            <a:lnRef idx="1">
+                              <a:schemeClr val="dk1"/>
+                            </a:lnRef>
+                            <a:fillRef idx="2">
+                              <a:schemeClr val="dk1"/>
+                            </a:fillRef>
+                            <a:effectRef idx="1">
+                              <a:schemeClr val="dk1"/>
+                            </a:effectRef>
+                            <a:fontRef idx="minor">
+                              <a:schemeClr val="dk1"/>
+                            </a:fontRef>
+                          </wps:style>
+                          <wps:bodyPr rot="0" spcFirstLastPara="0" vertOverflow="overflow" horzOverflow="overflow" vert="horz" wrap="square" lIns="91440" tIns="45720" rIns="91440" bIns="45720" numCol="1" spcCol="0" rtlCol="0" fromWordArt="0" anchor="ctr" anchorCtr="0" forceAA="0" compatLnSpc="1">
+                            <a:prstTxWarp prst="textNoShape">
+                              <a:avLst/>
+                            </a:prstTxWarp>
+                            <a:noAutofit/>
+                          </wps:bodyPr>
+                        </wps:wsp>
+                        <wps:wsp>
+                          <wps:cNvPr id="38" name="Rounded Rectangle 38"/>
+                          <wps:cNvSpPr/>
+                          <wps:spPr>
+                            <a:xfrm>
+                              <a:off x="627675" y="1961175"/>
+                              <a:ext cx="323850" cy="95250"/>
+                            </a:xfrm>
+                            <a:prstGeom prst="roundRect">
+                              <a:avLst/>
+                            </a:prstGeom>
+                          </wps:spPr>
+                          <wps:style>
+                            <a:lnRef idx="1">
+                              <a:schemeClr val="dk1"/>
+                            </a:lnRef>
+                            <a:fillRef idx="2">
+                              <a:schemeClr val="dk1"/>
+                            </a:fillRef>
+                            <a:effectRef idx="1">
+                              <a:schemeClr val="dk1"/>
+                            </a:effectRef>
+                            <a:fontRef idx="minor">
+                              <a:schemeClr val="dk1"/>
+                            </a:fontRef>
+                          </wps:style>
+                          <wps:bodyPr rot="0" spcFirstLastPara="0" vert="horz" wrap="square" lIns="91440" tIns="45720" rIns="91440" bIns="45720" numCol="1" spcCol="0" rtlCol="0" fromWordArt="0" anchor="ctr" anchorCtr="0" forceAA="0" compatLnSpc="1">
+                            <a:prstTxWarp prst="textNoShape">
+                              <a:avLst/>
+                            </a:prstTxWarp>
+                            <a:noAutofit/>
+                          </wps:bodyPr>
+                        </wps:wsp>
+                        <wps:wsp>
+                          <wps:cNvPr id="39" name="Rectangle 39"/>
+                          <wps:cNvSpPr/>
+                          <wps:spPr>
+                            <a:xfrm>
+                              <a:off x="200026" y="2124075"/>
+                              <a:ext cx="1447800" cy="133350"/>
+                            </a:xfrm>
+                            <a:prstGeom prst="rect">
+                              <a:avLst/>
+                            </a:prstGeom>
+                            <a:noFill/>
+                            <a:ln w="19050">
+                              <a:solidFill>
+                                <a:srgbClr val="C00000"/>
+                              </a:solidFill>
+                            </a:ln>
+                          </wps:spPr>
+                          <wps:style>
+                            <a:lnRef idx="2">
+                              <a:schemeClr val="accent2"/>
+                            </a:lnRef>
+                            <a:fillRef idx="1">
+                              <a:schemeClr val="lt1"/>
+                            </a:fillRef>
+                            <a:effectRef idx="0">
+                              <a:schemeClr val="accent2"/>
+                            </a:effectRef>
+                            <a:fontRef idx="minor">
+                              <a:schemeClr val="dk1"/>
+                            </a:fontRef>
+                          </wps:style>
+                          <wps:bodyPr rot="0" spcFirstLastPara="0" vertOverflow="overflow" horzOverflow="overflow" vert="horz" wrap="square" lIns="91440" tIns="45720" rIns="91440" bIns="45720" numCol="1" spcCol="0" rtlCol="0" fromWordArt="0" anchor="ctr" anchorCtr="0" forceAA="0" compatLnSpc="1">
+                            <a:prstTxWarp prst="textNoShape">
+                              <a:avLst/>
+                            </a:prstTxWarp>
+                            <a:noAutofit/>
+                          </wps:bodyPr>
+                        </wps:wsp>
+                      </wpg:wgp>
+                    </wpc:wpc>
+                  </a:graphicData>
+                </a:graphic>
+                <wp14:sizeRelH relativeFrom="margin">
+                  <wp14:pctWidth>0</wp14:pctWidth>
+                </wp14:sizeRelH>
+                <wp14:sizeRelV relativeFrom="margin">
+                  <wp14:pctHeight>0</wp14:pctHeight>
+                </wp14:sizeRelV>
+              </wp:anchor>
+            </w:drawing>
+          </mc:Choice>
+          <mc:Fallback>
+            <w:pict>
+              <v:group w14:anchorId="4FB0F2AC" id="Canvas 12" o:spid="_x0000_s1026" editas="canvas" style="position:absolute;margin-left:50.25pt;margin-top:22.55pt;width:367pt;height:272.2pt;z-index:251656192;mso-position-horizontal-relative:margin;mso-width-relative:margin;mso-height-relative:margin" coordsize="46609,34569" o:gfxdata="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">
+                <v:shapetype id="_x0000_t75" coordsize="21600,21600" o:spt="75" o:preferrelative="t" path="m@4@5l@4@11@9@11@9@5xe" filled="f" stroked="f">
+                  <v:stroke joinstyle="miter"/>
+                  <v:formulas>
+                    <v:f eqn="if lineDrawn pixelLineWidth 0"/>
+                    <v:f eqn="sum @0 1 0"/>
+                    <v:f eqn="sum 0 0 @1"/>
+                    <v:f eqn="prod @2 1 2"/>
+                    <v:f eqn="prod @3 21600 pixelWidth"/>
+                    <v:f eqn="prod @3 21600 pixelHeight"/>
+                    <v:f eqn="sum @0 0 1"/>
+                    <v:f eqn="prod @6 1 2"/>
+                    <v:f eqn="prod @7 21600 pixelWidth"/>
+                    <v:f eqn="sum @8 21600 0"/>
+                    <v:f eqn="prod @7 21600 pixelHeight"/>
+                    <v:f eqn="sum @10 21600 0"/>
+                  </v:formulas>
+                  <v:path o:extrusionok="f" gradientshapeok="t" o:connecttype="rect"/>
+                  <o:lock v:ext="edit" aspectratio="t"/>
+                </v:shapetype>
+                <v:shape id="_x0000_s1027" type="#_x0000_t75" style="position:absolute;width:46609;height:34569;visibility:visible;mso-wrap-style:square">
+                  <v:fill o:detectmouseclick="t"/>
+                  <v:path o:connecttype="none"/>
+                </v:shape>
+                <v:group id="Group 41" o:spid="_x0000_s1028" style="position:absolute;width:46609;height:34569" coordsize="46609,34569" o:gfxdata="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">
+                  <v:shape id="Picture 36" o:spid="_x0000_s1029" type="#_x0000_t75" style="position:absolute;width:46609;height:34569;visibility:visible;mso-wrap-style:square" o:gfxdata="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">
+                    <v:imagedata r:id="rId20" o:title=""/>
+                    <v:path arrowok="t"/>
+                  </v:shape>
+                  <v:roundrect id="Rounded Rectangle 37" o:spid="_x0000_s1030" style="position:absolute;left:11239;top:8477;width:3239;height:952;visibility:visible;mso-wrap-style:square;v-text-anchor:middle" arcsize="10923f" o:gfxdata="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" fillcolor="#555 [2160]" strokecolor="black [3200]" strokeweight=".5pt">
+                    <v:fill color2="#313131 [2608]" rotate="t" colors="0 #9b9b9b;.5 #8e8e8e;1 #797979" focus="100%" type="gradient">
+                      <o:fill v:ext="view" type="gradientUnscaled"/>
+                    </v:fill>
+                    <v:stroke joinstyle="miter"/>
+                  </v:roundrect>
+                  <v:roundrect id="Rounded Rectangle 38" o:spid="_x0000_s1031" style="position:absolute;left:6276;top:19611;width:3239;height:953;visibility:visible;mso-wrap-style:square;v-text-anchor:middle" arcsize="10923f" o:gfxdata="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" fillcolor="#555 [2160]" strokecolor="black [3200]" strokeweight=".5pt">
+                    <v:fill color2="#313131 [2608]" rotate="t" colors="0 #9b9b9b;.5 #8e8e8e;1 #797979" focus="100%" type="gradient">
+                      <o:fill v:ext="view" type="gradientUnscaled"/>
+                    </v:fill>
+                    <v:stroke joinstyle="miter"/>
+                  </v:roundrect>
+                  <v:rect id="Rectangle 39" o:spid="_x0000_s1032" style="position:absolute;left:2000;top:21240;width:14478;height:1334;visibility:visible;mso-wrap-style:square;v-text-anchor:middle" o:gfxdata="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" filled="f" strokecolor="#c00000" strokeweight="1.5pt"/>
+                </v:group>
+                <w10:wrap type="topAndBottom" anchorx="margin"/>
+              </v:group>
+            </w:pict>
+          </mc:Fallback>
+        </mc:AlternateContent>
+      </w:r>
+      <w:r>
+        <w:rPr>
+          <w:rStyle w:val="IntenseEmphasis"/>
+        </w:rPr>
+        <w:t>Important!</w:t>
+      </w:r>
+      <w:r>
+        <w:t xml:space="preserve"> </w:t>
+      </w:r>
+      <w:r>
+        <w:rPr>
+          <w:rStyle w:val="QuoteChar"/>
+        </w:rPr>
+        <w:t>Run only when user is logged on</w:t>
+      </w:r>
+      <w:r>
+        <w:t xml:space="preserve"> must be checked in </w:t>
+      </w:r>
+      <w:r>
+        <w:rPr>
+          <w:rStyle w:val="Emphasis"/>
+        </w:rPr>
+        <w:t>Security options</w:t>
+      </w:r>
+      <w:r>
+        <w:t xml:space="preserve"> in Task Properties</w:t>
+      </w:r>
+      <w:r>
+        <w:t>.</w:t>
+      </w:r>
+    </w:p>
+    <w:p/>
+    <w:p>
+      <w:r>
+        <w:rPr>
+          <w:noProof/>
+          <w:lang w:eastAsia="zh-CN"/>
+        </w:rPr>
+        <mc:AlternateContent>
+          <mc:Choice Requires="wpg">
+            <w:drawing>
+              <wp:anchor distT="0" distB="0" distL="114300" distR="114300" simplePos="0" relativeHeight="251660288" behindDoc="0" locked="0" layoutInCell="1" allowOverlap="1">
+                <wp:simplePos x="0" y="0"/>
+                <wp:positionH relativeFrom="column">
+                  <wp:posOffset>1323975</wp:posOffset>
+                </wp:positionH>
+                <wp:positionV relativeFrom="paragraph">
+                  <wp:posOffset>292735</wp:posOffset>
+                </wp:positionV>
+                <wp:extent cx="3286125" cy="3536950"/>
+                <wp:effectExtent l="0" t="0" r="9525" b="6350"/>
+                <wp:wrapTopAndBottom/>
+                <wp:docPr id="44" name="Group 44"/>
+                <wp:cNvGraphicFramePr/>
+                <a:graphic xmlns:a="http://schemas.openxmlformats.org/drawingml/2006/main">
+                  <a:graphicData uri="http://schemas.microsoft.com/office/word/2010/wordprocessingGroup">
+                    <wpg:wgp>
+                      <wpg:cNvGrpSpPr/>
+                      <wpg:grpSpPr>
+                        <a:xfrm>
+                          <a:off x="0" y="0"/>
+                          <a:ext cx="3286125" cy="3536950"/>
+                          <a:chOff x="0" y="0"/>
+                          <a:chExt cx="3286125" cy="3536950"/>
+                        </a:xfrm>
+                      </wpg:grpSpPr>
+                      <pic:pic xmlns:pic="http://schemas.openxmlformats.org/drawingml/2006/picture">
+                        <pic:nvPicPr>
+                          <pic:cNvPr id="40" name="Picture 40"/>
+                          <pic:cNvPicPr>
+                            <a:picLocks noChangeAspect="1"/>
+                          </pic:cNvPicPr>
+                        </pic:nvPicPr>
+                        <pic:blipFill>
+                          <a:blip r:embed="rId21">
+                            <a:extLst>
+                              <a:ext uri="{28A0092B-C50C-407E-A947-70E740481C1C}">
+                                <a14:useLocalDpi xmlns:a14="http://schemas.microsoft.com/office/drawing/2010/main" val="0"/>
+                              </a:ext>
+                            </a:extLst>
+                          </a:blip>
+                          <a:stretch>
+                            <a:fillRect/>
+                          </a:stretch>
+                        </pic:blipFill>
+                        <pic:spPr>
+                          <a:xfrm>
+                            <a:off x="0" y="0"/>
+                            <a:ext cx="3286125" cy="3536950"/>
+                          </a:xfrm>
+                          <a:prstGeom prst="rect">
+                            <a:avLst/>
+                          </a:prstGeom>
+                        </pic:spPr>
+                      </pic:pic>
+                      <wps:wsp>
+                        <wps:cNvPr id="42" name="Straight Connector 42"/>
+                        <wps:cNvCnPr/>
+                        <wps:spPr>
+                          <a:xfrm flipV="1">
+                            <a:off x="200025" y="1428750"/>
+                            <a:ext cx="2867025" cy="19050"/>
+                          </a:xfrm>
+                          <a:prstGeom prst="line">
+                            <a:avLst/>
+                          </a:prstGeom>
+                          <a:ln w="19050">
+                            <a:solidFill>
+                              <a:srgbClr val="C00000"/>
+                            </a:solidFill>
+                          </a:ln>
+                        </wps:spPr>
+                        <wps:style>
+                          <a:lnRef idx="1">
+                            <a:schemeClr val="accent1"/>
+                          </a:lnRef>
+                          <a:fillRef idx="0">
+                            <a:schemeClr val="accent1"/>
+                          </a:fillRef>
+                          <a:effectRef idx="0">
+                            <a:schemeClr val="accent1"/>
+                          </a:effectRef>
+                          <a:fontRef idx="minor">
+                            <a:schemeClr val="tx1"/>
+                          </a:fontRef>
+                        </wps:style>
+                        <wps:bodyPr/>
+                      </wps:wsp>
+                    </wpg:wgp>
+                  </a:graphicData>
+                </a:graphic>
+              </wp:anchor>
+            </w:drawing>
+          </mc:Choice>
+          <mc:Fallback>
+            <w:pict>
+              <v:group w14:anchorId="03024441" id="Group 44" o:spid="_x0000_s1026" style="position:absolute;margin-left:104.25pt;margin-top:23.05pt;width:258.75pt;height:278.5pt;z-index:251660288" coordsize="32861,35369" o:gfxdata="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">
+                <v:shape id="Picture 40" o:spid="_x0000_s1027" type="#_x0000_t75" style="position:absolute;width:32861;height:35369;visibility:visible;mso-wrap-style:square" o:gfxdata="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">
+                  <v:imagedata r:id="rId22" o:title=""/>
+                  <v:path arrowok="t"/>
+                </v:shape>
+                <v:line id="Straight Connector 42" o:spid="_x0000_s1028" style="position:absolute;flip:y;visibility:visible;mso-wrap-style:square" from="2000,14287" to="30670,14478" o:connectortype="straight" o:gfxdata="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" strokecolor="#c00000" strokeweight="1.5pt">
+                  <v:stroke joinstyle="miter"/>
+                </v:line>
+                <w10:wrap type="topAndBottom"/>
+              </v:group>
+            </w:pict>
+          </mc:Fallback>
+        </mc:AlternateContent>
+      </w:r>
+      <w:r>
+        <w:t>Command options should be added in Edit Action Dialog.</w:t>
+      </w:r>
+    </w:p>
+    <w:p>
+      <w:pPr>
+        <w:jc w:val="center"/>
+      </w:pPr>
+    </w:p>
+    <w:p>
+      <w:bookmarkStart w:id="0" w:name="_GoBack"/>
+      <w:r>
+        <w:rPr>
+          <w:noProof/>
+          <w:lang w:eastAsia="zh-CN"/>
+        </w:rPr>
+        <mc:AlternateContent>
+          <mc:Choice Requires="wpg">
+            <w:drawing>
+              <wp:anchor distT="0" distB="0" distL="114300" distR="114300" simplePos="0" relativeHeight="251663360" behindDoc="0" locked="0" layoutInCell="1" allowOverlap="1">
+                <wp:simplePos x="0" y="0"/>
+                <wp:positionH relativeFrom="column">
+                  <wp:posOffset>552450</wp:posOffset>
+                </wp:positionH>
+                <wp:positionV relativeFrom="paragraph">
+                  <wp:posOffset>257175</wp:posOffset>
+                </wp:positionV>
+                <wp:extent cx="4829175" cy="3591560"/>
+                <wp:effectExtent l="0" t="0" r="9525" b="8890"/>
+                <wp:wrapTopAndBottom/>
+                <wp:docPr id="46" name="Group 46"/>
+                <wp:cNvGraphicFramePr/>
+                <a:graphic xmlns:a="http://schemas.openxmlformats.org/drawingml/2006/main">
+                  <a:graphicData uri="http://schemas.microsoft.com/office/word/2010/wordprocessingGroup">
+                    <wpg:wgp>
+                      <wpg:cNvGrpSpPr/>
+                      <wpg:grpSpPr>
+                        <a:xfrm>
+                          <a:off x="0" y="0"/>
+                          <a:ext cx="4829175" cy="3591560"/>
+                          <a:chOff x="0" y="0"/>
+                          <a:chExt cx="4829175" cy="3591560"/>
+                        </a:xfrm>
+                      </wpg:grpSpPr>
+                      <pic:pic xmlns:pic="http://schemas.openxmlformats.org/drawingml/2006/picture">
+                        <pic:nvPicPr>
+                          <pic:cNvPr id="43" name="Picture 43"/>
+                          <pic:cNvPicPr>
+                            <a:picLocks noChangeAspect="1"/>
+                          </pic:cNvPicPr>
+                        </pic:nvPicPr>
+                        <pic:blipFill>
+                          <a:blip r:embed="rId23">
+                            <a:extLst>
+                              <a:ext uri="{28A0092B-C50C-407E-A947-70E740481C1C}">
+                                <a14:useLocalDpi xmlns:a14="http://schemas.microsoft.com/office/drawing/2010/main" val="0"/>
+                              </a:ext>
+                            </a:extLst>
+                          </a:blip>
+                          <a:stretch>
+                            <a:fillRect/>
+                          </a:stretch>
+                        </pic:blipFill>
+                        <pic:spPr>
+                          <a:xfrm>
+                            <a:off x="0" y="0"/>
+                            <a:ext cx="4829175" cy="3591560"/>
+                          </a:xfrm>
+                          <a:prstGeom prst="rect">
+                            <a:avLst/>
+                          </a:prstGeom>
+                        </pic:spPr>
+                      </pic:pic>
+                      <wps:wsp>
+                        <wps:cNvPr id="45" name="Straight Connector 45"/>
+                        <wps:cNvCnPr/>
+                        <wps:spPr>
+                          <a:xfrm flipV="1">
+                            <a:off x="190500" y="3076575"/>
+                            <a:ext cx="1714500" cy="9525"/>
+                          </a:xfrm>
+                          <a:prstGeom prst="line">
+                            <a:avLst/>
+                          </a:prstGeom>
+                          <a:ln w="28575">
+                            <a:solidFill>
+                              <a:srgbClr val="C00000"/>
+                            </a:solidFill>
+                          </a:ln>
+                        </wps:spPr>
+                        <wps:style>
+                          <a:lnRef idx="1">
+                            <a:schemeClr val="accent1"/>
+                          </a:lnRef>
+                          <a:fillRef idx="0">
+                            <a:schemeClr val="accent1"/>
+                          </a:fillRef>
+                          <a:effectRef idx="0">
+                            <a:schemeClr val="accent1"/>
+                          </a:effectRef>
+                          <a:fontRef idx="minor">
+                            <a:schemeClr val="tx1"/>
+                          </a:fontRef>
+                        </wps:style>
+                        <wps:bodyPr/>
+                      </wps:wsp>
+                    </wpg:wgp>
+                  </a:graphicData>
+                </a:graphic>
+              </wp:anchor>
+            </w:drawing>
+          </mc:Choice>
+          <mc:Fallback>
+            <w:pict>
+              <v:group w14:anchorId="18E74F70" id="Group 46" o:spid="_x0000_s1026" style="position:absolute;margin-left:43.5pt;margin-top:20.25pt;width:380.25pt;height:282.8pt;z-index:251663360" coordsize="48291,35915" o:gfxdata="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">
+                <v:shape id="Picture 43" o:spid="_x0000_s1027" type="#_x0000_t75" style="position:absolute;width:48291;height:35915;visibility:visible;mso-wrap-style:square" o:gfxdata="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">
+                  <v:imagedata r:id="rId24" o:title=""/>
+                  <v:path arrowok="t"/>
+                </v:shape>
+                <v:line id="Straight Connector 45" o:spid="_x0000_s1028" style="position:absolute;flip:y;visibility:visible;mso-wrap-style:square" from="1905,30765" to="19050,30861" o:connectortype="straight" o:gfxdata="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" strokecolor="#c00000" strokeweight="2.25pt">
+                  <v:stroke joinstyle="miter"/>
+                </v:line>
+                <w10:wrap type="topAndBottom"/>
+              </v:group>
+            </w:pict>
+          </mc:Fallback>
+        </mc:AlternateContent>
+      </w:r>
+      <w:bookmarkEnd w:id="0"/>
+      <w:r>
+        <w:t xml:space="preserve">Task should be able to </w:t>
+      </w:r>
+      <w:proofErr w:type="gramStart"/>
+      <w:r>
+        <w:rPr>
+          <w:rStyle w:val="Emphasis"/>
+        </w:rPr>
+        <w:t>Run</w:t>
+      </w:r>
+      <w:proofErr w:type="gramEnd"/>
+      <w:r>
+        <w:rPr>
+          <w:rStyle w:val="Emphasis"/>
+        </w:rPr>
+        <w:t xml:space="preserve"> a new instance in parallel</w:t>
+      </w:r>
+      <w:r>
+        <w:t>.</w:t>
+      </w:r>
+    </w:p>
+    <w:p>
       <w:pPr>
         <w:pStyle w:val="Heading1"/>
       </w:pPr>
@@ -2735,10 +3262,7 @@
         </w:rPr>
         <w:t>cheduler</w:t>
       </w:r>
-      <w:bookmarkStart w:id="0" w:name="_GoBack"/>
-      <w:bookmarkEnd w:id="0"/>
-    </w:p>
-    <w:p/>
+    </w:p>
     <w:p/>
     <w:sectPr>
       <w:type w:val="continuous"/>
@@ -2838,10 +3362,22 @@
       <w:fldChar w:fldCharType="begin"/>
     </w:r>
     <w:r>
+      <w:instrText xml:space="preserve"> INCLUDEPICTURE  "http://i.s-microsoft.com/global/ImageStore/PublishingImages/logos/hp/logo-lg-1x.png" \* MERGEFORMATINET </w:instrText>
+    </w:r>
+    <w:r>
+      <w:fldChar w:fldCharType="separate"/>
+    </w:r>
+    <w:r>
+      <w:fldChar w:fldCharType="begin"/>
+    </w:r>
+    <w:r>
       <w:instrText xml:space="preserve"> </w:instrText>
     </w:r>
     <w:r>
-      <w:instrText>INCLUDEPICTURE  "http://i.s-microsoft.com/global/ImageStore/PublishingImages/logos/hp/logo-lg-1x.png" \* MERGEFORMATINET</w:instrText>
+      <w:instrText>INCLUDEPICTUR</w:instrText>
+    </w:r>
+    <w:r>
+      <w:instrText>E  "http://i.s-microsoft.com/global/ImageStore/PublishingImages/logos/hp/logo-lg-1x.png" \* MERGEFORMATINET</w:instrText>
     </w:r>
     <w:r>
       <w:instrText xml:space="preserve"> </w:instrText>
@@ -2874,6 +3410,9 @@
           <v:imagedata r:id="rId1" r:href="rId2"/>
         </v:shape>
       </w:pict>
+    </w:r>
+    <w:r>
+      <w:fldChar w:fldCharType="end"/>
     </w:r>
     <w:r>
       <w:fldChar w:fldCharType="end"/>
@@ -5194,7 +5733,7 @@
 </file>
 
 <file path=customXml/itemProps2.xml><?xml version="1.0" encoding="utf-8"?>
-<ds:datastoreItem xmlns:ds="http://schemas.openxmlformats.org/officeDocument/2006/customXml" ds:itemID="{E1E1F198-72D5-40E8-B1C6-3508D4E0CDA9}">
+<ds:datastoreItem xmlns:ds="http://schemas.openxmlformats.org/officeDocument/2006/customXml" ds:itemID="{8515E862-6123-45B4-A388-374379FC3594}">
   <ds:schemaRefs>
     <ds:schemaRef ds:uri="http://schemas.openxmlformats.org/officeDocument/2006/bibliography"/>
   </ds:schemaRefs>

</xml_diff>